<commit_message>
Add section about templates
</commit_message>
<xml_diff>
--- a/envision-application.docx
+++ b/envision-application.docx
@@ -61,102 +61,46 @@
         <w:rPr>
           <w:lang w:val="en-US"/>
         </w:rPr>
-        <w:t>To start developing for the front-end, install Node.js (I use version 6.3.0, but any later version should work as well). Node.js comes with a package manager called ‘</w:t>
-      </w:r>
-      <w:proofErr w:type="spellStart"/>
-      <w:r>
-        <w:rPr>
-          <w:lang w:val="en-US"/>
-        </w:rPr>
-        <w:t>npm</w:t>
-      </w:r>
-      <w:proofErr w:type="spellEnd"/>
-      <w:r>
-        <w:rPr>
-          <w:lang w:val="en-US"/>
-        </w:rPr>
-        <w:t>’, which we use to download our development tools (such as the JS compiler), as well as downloading the JS libraries that our application depends on. To download all the required dependencies, to into the client directory and type:</w:t>
-      </w:r>
-    </w:p>
-    <w:p>
-      <w:pPr>
-        <w:rPr>
-          <w:lang w:val="en-US"/>
-        </w:rPr>
-      </w:pPr>
-      <w:r>
-        <w:rPr>
-          <w:lang w:val="en-US"/>
-        </w:rPr>
-        <w:t xml:space="preserve">$ </w:t>
-      </w:r>
-      <w:proofErr w:type="spellStart"/>
-      <w:r>
-        <w:rPr>
-          <w:lang w:val="en-US"/>
-        </w:rPr>
-        <w:t>npm</w:t>
-      </w:r>
-      <w:proofErr w:type="spellEnd"/>
-      <w:r>
-        <w:rPr>
-          <w:lang w:val="en-US"/>
-        </w:rPr>
-        <w:t xml:space="preserve"> install</w:t>
-      </w:r>
-    </w:p>
-    <w:p>
-      <w:pPr>
-        <w:rPr>
-          <w:lang w:val="en-US"/>
-        </w:rPr>
-      </w:pPr>
-      <w:r>
-        <w:rPr>
-          <w:lang w:val="en-US"/>
-        </w:rPr>
-        <w:t xml:space="preserve">Node.js will now download all the required dependencies, and store them in the directory </w:t>
-      </w:r>
-      <w:proofErr w:type="spellStart"/>
-      <w:r>
-        <w:rPr>
-          <w:lang w:val="en-US"/>
-        </w:rPr>
-        <w:t>node_modules</w:t>
-      </w:r>
-      <w:proofErr w:type="spellEnd"/>
-      <w:r>
-        <w:rPr>
-          <w:lang w:val="en-US"/>
-        </w:rPr>
-        <w:t>/. This directory can be (should be) excluded from version control. Once it is done downloading the dependencies, you can start a development server:</w:t>
-      </w:r>
-    </w:p>
-    <w:p>
-      <w:pPr>
-        <w:rPr>
-          <w:lang w:val="en-US"/>
-        </w:rPr>
-      </w:pPr>
-      <w:r>
-        <w:rPr>
-          <w:lang w:val="en-US"/>
-        </w:rPr>
-        <w:t xml:space="preserve">$ </w:t>
-      </w:r>
-      <w:proofErr w:type="spellStart"/>
-      <w:r>
-        <w:rPr>
-          <w:lang w:val="en-US"/>
-        </w:rPr>
-        <w:t>npm</w:t>
-      </w:r>
-      <w:proofErr w:type="spellEnd"/>
-      <w:r>
-        <w:rPr>
-          <w:lang w:val="en-US"/>
-        </w:rPr>
-        <w:t xml:space="preserve"> start</w:t>
+        <w:t>To start developing for the front-end, install Node.js (I use version 6.3.0, but any later version should work as well). Node.js comes with a package manager called ‘npm’, which we use to download our development tools (such as the JS compiler), as well as downloading the JS libraries that our application depends on. To download all the required dependencies, to into the client directory and type:</w:t>
+      </w:r>
+    </w:p>
+    <w:p>
+      <w:pPr>
+        <w:rPr>
+          <w:lang w:val="en-US"/>
+        </w:rPr>
+      </w:pPr>
+      <w:r>
+        <w:rPr>
+          <w:lang w:val="en-US"/>
+        </w:rPr>
+        <w:t>$ npm install</w:t>
+      </w:r>
+    </w:p>
+    <w:p>
+      <w:pPr>
+        <w:rPr>
+          <w:lang w:val="en-US"/>
+        </w:rPr>
+      </w:pPr>
+      <w:r>
+        <w:rPr>
+          <w:lang w:val="en-US"/>
+        </w:rPr>
+        <w:t>Node.js will now download all the required dependencies, and store them in the directory node_modules/. This directory can be (should be) excluded from version control. Once it is done downloading the dependencies, you can start a development server:</w:t>
+      </w:r>
+    </w:p>
+    <w:p>
+      <w:pPr>
+        <w:rPr>
+          <w:lang w:val="en-US"/>
+        </w:rPr>
+      </w:pPr>
+      <w:r>
+        <w:rPr>
+          <w:lang w:val="en-US"/>
+        </w:rPr>
+        <w:t>$ npm start</w:t>
       </w:r>
     </w:p>
     <w:p>
@@ -188,21 +132,7 @@
         <w:rPr>
           <w:lang w:val="en-US"/>
         </w:rPr>
-        <w:t>The project also contains a file called ‘</w:t>
-      </w:r>
-      <w:proofErr w:type="spellStart"/>
-      <w:r>
-        <w:rPr>
-          <w:lang w:val="en-US"/>
-        </w:rPr>
-        <w:t>package.json</w:t>
-      </w:r>
-      <w:proofErr w:type="spellEnd"/>
-      <w:r>
-        <w:rPr>
-          <w:lang w:val="en-US"/>
-        </w:rPr>
-        <w:t>’. This is the file that contains the build configuration that is used by the JS compiler. From there, you can configure how the JS compiler should work, which dependencies are required, etc.</w:t>
+        <w:t>The project also contains a file called ‘package.json’. This is the file that contains the build configuration that is used by the JS compiler. From there, you can configure how the JS compiler should work, which dependencies are required, etc.</w:t>
       </w:r>
     </w:p>
     <w:p>
@@ -321,21 +251,7 @@
         <w:rPr>
           <w:lang w:val="en-US"/>
         </w:rPr>
-        <w:t xml:space="preserve">It will by default start a server on port 9000. When you modify Java code, the activator will see this and automatically compile the code and restart the server when you access your server. There is no need to manually compile or restart the server (pretty much the same as the front-end development server). To stop the server, press </w:t>
-      </w:r>
-      <w:proofErr w:type="spellStart"/>
-      <w:r>
-        <w:rPr>
-          <w:lang w:val="en-US"/>
-        </w:rPr>
-        <w:t>Crtl</w:t>
-      </w:r>
-      <w:proofErr w:type="spellEnd"/>
-      <w:r>
-        <w:rPr>
-          <w:lang w:val="en-US"/>
-        </w:rPr>
-        <w:t>-D.</w:t>
+        <w:t>It will by default start a server on port 9000. When you modify Java code, the activator will see this and automatically compile the code and restart the server when you access your server. There is no need to manually compile or restart the server (pretty much the same as the front-end development server). To stop the server, press Crtl-D.</w:t>
       </w:r>
     </w:p>
     <w:p>
@@ -422,48 +338,20 @@
         <w:rPr>
           <w:lang w:val="en-US"/>
         </w:rPr>
-        <w:t>To debug the application, you have to start the activator with the ‘-</w:t>
-      </w:r>
-      <w:proofErr w:type="spellStart"/>
-      <w:r>
-        <w:rPr>
-          <w:lang w:val="en-US"/>
-        </w:rPr>
-        <w:t>jvm</w:t>
-      </w:r>
-      <w:proofErr w:type="spellEnd"/>
-      <w:r>
-        <w:rPr>
-          <w:lang w:val="en-US"/>
-        </w:rPr>
-        <w:t>-debug’ parameter. For example:</w:t>
-      </w:r>
-    </w:p>
-    <w:p>
-      <w:pPr>
-        <w:rPr>
-          <w:lang w:val="en-US"/>
-        </w:rPr>
-      </w:pPr>
-      <w:r>
-        <w:rPr>
-          <w:lang w:val="en-US"/>
-        </w:rPr>
-        <w:t>$ activator -</w:t>
-      </w:r>
-      <w:proofErr w:type="spellStart"/>
-      <w:r>
-        <w:rPr>
-          <w:lang w:val="en-US"/>
-        </w:rPr>
-        <w:t>jvm</w:t>
-      </w:r>
-      <w:proofErr w:type="spellEnd"/>
-      <w:r>
-        <w:rPr>
-          <w:lang w:val="en-US"/>
-        </w:rPr>
-        <w:t>-debug</w:t>
+        <w:t>To debug the application, you have to start the activator with the ‘-jvm-debug’ parameter. For example:</w:t>
+      </w:r>
+    </w:p>
+    <w:p>
+      <w:pPr>
+        <w:rPr>
+          <w:lang w:val="en-US"/>
+        </w:rPr>
+      </w:pPr>
+      <w:r>
+        <w:rPr>
+          <w:lang w:val="en-US"/>
+        </w:rPr>
+        <w:t>$ activator -jvm-debug</w:t>
       </w:r>
     </w:p>
     <w:p>
@@ -489,21 +377,7 @@
         <w:rPr>
           <w:lang w:val="en-US"/>
         </w:rPr>
-        <w:t>The dependencies and configuration of the server are contained in the file ‘</w:t>
-      </w:r>
-      <w:proofErr w:type="spellStart"/>
-      <w:r>
-        <w:rPr>
-          <w:lang w:val="en-US"/>
-        </w:rPr>
-        <w:t>build.sbt</w:t>
-      </w:r>
-      <w:proofErr w:type="spellEnd"/>
-      <w:r>
-        <w:rPr>
-          <w:lang w:val="en-US"/>
-        </w:rPr>
-        <w:t>’.</w:t>
+        <w:t>The dependencies and configuration of the server are contained in the file ‘build.sbt’.</w:t>
       </w:r>
     </w:p>
     <w:p>
@@ -556,21 +430,7 @@
         <w:rPr>
           <w:lang w:val="en-US"/>
         </w:rPr>
-        <w:t xml:space="preserve">$ </w:t>
-      </w:r>
-      <w:proofErr w:type="spellStart"/>
-      <w:r>
-        <w:rPr>
-          <w:lang w:val="en-US"/>
-        </w:rPr>
-        <w:t>npm</w:t>
-      </w:r>
-      <w:proofErr w:type="spellEnd"/>
-      <w:r>
-        <w:rPr>
-          <w:lang w:val="en-US"/>
-        </w:rPr>
-        <w:t xml:space="preserve"> run build</w:t>
+        <w:t>$ npm run build</w:t>
       </w:r>
     </w:p>
     <w:p>
@@ -596,16 +456,8 @@
         <w:rPr>
           <w:lang w:val="en-US"/>
         </w:rPr>
-        <w:t xml:space="preserve">[envision-server] $ </w:t>
-      </w:r>
-      <w:proofErr w:type="spellStart"/>
-      <w:r>
-        <w:rPr>
-          <w:lang w:val="en-US"/>
-        </w:rPr>
-        <w:t>dist</w:t>
-      </w:r>
-      <w:proofErr w:type="spellEnd"/>
+        <w:t>[envision-server] $ dist</w:t>
+      </w:r>
     </w:p>
     <w:p>
       <w:pPr>
@@ -673,21 +525,7 @@
         <w:rPr>
           <w:lang w:val="en-US"/>
         </w:rPr>
-        <w:t xml:space="preserve">). The general idea is that there is one place in the application that maintains the state of the application. The view is entirely derived from this state, and the view code is therefore (mostly) stateless. To track changes to the state, we use </w:t>
-      </w:r>
-      <w:proofErr w:type="spellStart"/>
-      <w:r>
-        <w:rPr>
-          <w:lang w:val="en-US"/>
-        </w:rPr>
-        <w:t>MobX</w:t>
-      </w:r>
-      <w:proofErr w:type="spellEnd"/>
-      <w:r>
-        <w:rPr>
-          <w:lang w:val="en-US"/>
-        </w:rPr>
-        <w:t xml:space="preserve"> (</w:t>
+        <w:t>). The general idea is that there is one place in the application that maintains the state of the application. The view is entirely derived from this state, and the view code is therefore (mostly) stateless. To track changes to the state, we use MobX (</w:t>
       </w:r>
       <w:hyperlink r:id="rId8" w:history="1">
         <w:r>
@@ -702,21 +540,7 @@
         <w:rPr>
           <w:lang w:val="en-US"/>
         </w:rPr>
-        <w:t xml:space="preserve">). </w:t>
-      </w:r>
-      <w:proofErr w:type="spellStart"/>
-      <w:r>
-        <w:rPr>
-          <w:lang w:val="en-US"/>
-        </w:rPr>
-        <w:t>MobX</w:t>
-      </w:r>
-      <w:proofErr w:type="spellEnd"/>
-      <w:r>
-        <w:rPr>
-          <w:lang w:val="en-US"/>
-        </w:rPr>
-        <w:t xml:space="preserve"> tracks changes and will tell React which components need to re-render. React will then only update the rele</w:t>
+        <w:t>). MobX tracks changes and will tell React which components need to re-render. React will then only update the rele</w:t>
       </w:r>
       <w:r>
         <w:rPr>
@@ -735,21 +559,7 @@
         <w:rPr>
           <w:lang w:val="en-US"/>
         </w:rPr>
-        <w:t xml:space="preserve">The nice thing about this, is that the way to write code for the view is entirely declarative. You just think about what you want to present on a screen for a given state, not how to get the view from the previous state to the next state. You could see the view as a pure function over the application state. Both React and </w:t>
-      </w:r>
-      <w:proofErr w:type="spellStart"/>
-      <w:r>
-        <w:rPr>
-          <w:lang w:val="en-US"/>
-        </w:rPr>
-        <w:t>MobX</w:t>
-      </w:r>
-      <w:proofErr w:type="spellEnd"/>
-      <w:r>
-        <w:rPr>
-          <w:lang w:val="en-US"/>
-        </w:rPr>
-        <w:t xml:space="preserve"> will take care of the most optimal way to update the DOM in the browser. See for example </w:t>
+        <w:t xml:space="preserve">The nice thing about this, is that the way to write code for the view is entirely declarative. You just think about what you want to present on a screen for a given state, not how to get the view from the previous state to the next state. You could see the view as a pure function over the application state. Both React and MobX will take care of the most optimal way to update the DOM in the browser. See for example </w:t>
       </w:r>
       <w:hyperlink r:id="rId9" w:history="1">
         <w:r>
@@ -790,21 +600,7 @@
         <w:rPr>
           <w:lang w:val="en-US"/>
         </w:rPr>
-        <w:t xml:space="preserve">A react application is organized around the concept of components. The idea is that a component is a self-contained part of the application that can be reused. The components of our application can be found in the components/ directory. A component could also be seen as a simple function: given some input (application state), it will return the HTML that should be rendered for that application. The </w:t>
-      </w:r>
-      <w:proofErr w:type="spellStart"/>
-      <w:r>
-        <w:rPr>
-          <w:lang w:val="en-US"/>
-        </w:rPr>
-        <w:t>App.jsx</w:t>
-      </w:r>
-      <w:proofErr w:type="spellEnd"/>
-      <w:r>
-        <w:rPr>
-          <w:lang w:val="en-US"/>
-        </w:rPr>
-        <w:t xml:space="preserve"> component is the root component. Rendering this component will render the entire application. It will hand over rendering of subsequent parts to other components. Of particular interest are:</w:t>
+        <w:t>A react application is organized around the concept of components. The idea is that a component is a self-contained part of the application that can be reused. The components of our application can be found in the components/ directory. A component could also be seen as a simple function: given some input (application state), it will return the HTML that should be rendered for that application. The App.jsx component is the root component. Rendering this component will render the entire application. It will hand over rendering of subsequent parts to other components. Of particular interest are:</w:t>
       </w:r>
     </w:p>
     <w:p>
@@ -854,19 +650,11 @@
           <w:lang w:val="en-US"/>
         </w:rPr>
       </w:pPr>
-      <w:proofErr w:type="spellStart"/>
-      <w:r>
-        <w:rPr>
-          <w:lang w:val="en-US"/>
-        </w:rPr>
-        <w:t>PostIt</w:t>
-      </w:r>
-      <w:proofErr w:type="spellEnd"/>
-      <w:r>
-        <w:rPr>
-          <w:lang w:val="en-US"/>
-        </w:rPr>
-        <w:t xml:space="preserve"> – renders a post it. We use the terms post-it and item (during the project, we discovered that the term post-it is patented, so we switched to the term item, but this is not yet subsequently updated in the code.)</w:t>
+      <w:r>
+        <w:rPr>
+          <w:lang w:val="en-US"/>
+        </w:rPr>
+        <w:t>PostIt – renders a post it. We use the terms post-it and item (during the project, we discovered that the term post-it is patented, so we switched to the term item, but this is not yet subsequently updated in the code.)</w:t>
       </w:r>
     </w:p>
     <w:p>
@@ -944,21 +732,7 @@
         <w:rPr>
           <w:lang w:val="en-US"/>
         </w:rPr>
-        <w:t xml:space="preserve">The server application is fairly straight forward. The API is defined in the file </w:t>
-      </w:r>
-      <w:proofErr w:type="spellStart"/>
-      <w:r>
-        <w:rPr>
-          <w:lang w:val="en-US"/>
-        </w:rPr>
-        <w:t>conf</w:t>
-      </w:r>
-      <w:proofErr w:type="spellEnd"/>
-      <w:r>
-        <w:rPr>
-          <w:lang w:val="en-US"/>
-        </w:rPr>
-        <w:t xml:space="preserve">/routes. It maps HTTP verbs and URI’s to Java code. The code is implemented in controllers/EnvisionController.java. </w:t>
+        <w:t xml:space="preserve">The server application is fairly straight forward. The API is defined in the file conf/routes. It maps HTTP verbs and URI’s to Java code. The code is implemented in controllers/EnvisionController.java. </w:t>
       </w:r>
       <w:r>
         <w:rPr>
@@ -1009,49 +783,7 @@
         <w:rPr>
           <w:lang w:val="en-US"/>
         </w:rPr>
-        <w:t xml:space="preserve">To start the front-end, the server has to pass credentials to it. It will do this by settings cookies. This is implemented in </w:t>
-      </w:r>
-      <w:proofErr w:type="spellStart"/>
-      <w:r>
-        <w:rPr>
-          <w:lang w:val="en-US"/>
-        </w:rPr>
-        <w:t>EnvisionController.index</w:t>
-      </w:r>
-      <w:proofErr w:type="spellEnd"/>
-      <w:r>
-        <w:rPr>
-          <w:lang w:val="en-US"/>
-        </w:rPr>
-        <w:t xml:space="preserve">() and </w:t>
-      </w:r>
-      <w:proofErr w:type="spellStart"/>
-      <w:r>
-        <w:rPr>
-          <w:lang w:val="en-US"/>
-        </w:rPr>
-        <w:t>EnvisionController.postIndex</w:t>
-      </w:r>
-      <w:proofErr w:type="spellEnd"/>
-      <w:r>
-        <w:rPr>
-          <w:lang w:val="en-US"/>
-        </w:rPr>
-        <w:t xml:space="preserve">(), to support GET and POST requests respectively. The server will then serve the front-end files (JS/CSS/HTML) with the associated cookies. The client will pick this up and store this in its state. See the function </w:t>
-      </w:r>
-      <w:proofErr w:type="spellStart"/>
-      <w:r>
-        <w:rPr>
-          <w:lang w:val="en-US"/>
-        </w:rPr>
-        <w:t>authenticationInfo</w:t>
-      </w:r>
-      <w:proofErr w:type="spellEnd"/>
-      <w:r>
-        <w:rPr>
-          <w:lang w:val="en-US"/>
-        </w:rPr>
-        <w:t>() in AppState.js.</w:t>
+        <w:t>To start the front-end, the server has to pass credentials to it. It will do this by settings cookies. This is implemented in EnvisionController.index() and EnvisionController.postIndex(), to support GET and POST requests respectively. The server will then serve the front-end files (JS/CSS/HTML) with the associated cookies. The client will pick this up and store this in its state. See the function authenticationInfo() in AppState.js.</w:t>
       </w:r>
     </w:p>
     <w:p>
@@ -1077,49 +809,7 @@
         <w:rPr>
           <w:lang w:val="en-US"/>
         </w:rPr>
-        <w:t xml:space="preserve">  //</w:t>
-      </w:r>
-      <w:proofErr w:type="spellStart"/>
-      <w:r>
-        <w:rPr>
-          <w:lang w:val="en-US"/>
-        </w:rPr>
-        <w:t>userId</w:t>
-      </w:r>
-      <w:proofErr w:type="spellEnd"/>
-      <w:r>
-        <w:rPr>
-          <w:lang w:val="en-US"/>
-        </w:rPr>
-        <w:t xml:space="preserve"> = </w:t>
-      </w:r>
-      <w:proofErr w:type="spellStart"/>
-      <w:r>
-        <w:rPr>
-          <w:lang w:val="en-US"/>
-        </w:rPr>
-        <w:t>userId</w:t>
-      </w:r>
-      <w:proofErr w:type="spellEnd"/>
-      <w:r>
-        <w:rPr>
-          <w:lang w:val="en-US"/>
-        </w:rPr>
-        <w:t xml:space="preserve"> || "&lt;</w:t>
-      </w:r>
-      <w:proofErr w:type="spellStart"/>
-      <w:r>
-        <w:rPr>
-          <w:lang w:val="en-US"/>
-        </w:rPr>
-        <w:t>userId</w:t>
-      </w:r>
-      <w:proofErr w:type="spellEnd"/>
-      <w:r>
-        <w:rPr>
-          <w:lang w:val="en-US"/>
-        </w:rPr>
-        <w:t>&gt;";</w:t>
+        <w:t xml:space="preserve">  //userId = userId || "&lt;userId&gt;";</w:t>
       </w:r>
     </w:p>
     <w:p>
@@ -1145,21 +835,53 @@
         <w:rPr>
           <w:lang w:val="en-US"/>
         </w:rPr>
-        <w:t xml:space="preserve">Provide an existing </w:t>
-      </w:r>
-      <w:proofErr w:type="spellStart"/>
-      <w:r>
-        <w:rPr>
-          <w:lang w:val="en-US"/>
-        </w:rPr>
-        <w:t>userId</w:t>
-      </w:r>
-      <w:proofErr w:type="spellEnd"/>
-      <w:r>
-        <w:rPr>
-          <w:lang w:val="en-US"/>
-        </w:rPr>
-        <w:t xml:space="preserve"> and secret. Be sure to comment the code before building an application (the compiler will get rid of all the comments, so you don’t have to worry that these credentials appear in the compiled JS).</w:t>
+        <w:t>Provide an existing userId and secret. Be sure to comment the code before building an application (the compiler will get rid of all the comments, so you don’t have to worry that these credentials appear in the compiled JS).</w:t>
+      </w:r>
+    </w:p>
+    <w:p>
+      <w:pPr>
+        <w:rPr>
+          <w:lang w:val="en-US"/>
+        </w:rPr>
+      </w:pPr>
+    </w:p>
+    <w:p>
+      <w:pPr>
+        <w:pStyle w:val="Heading1"/>
+        <w:rPr>
+          <w:lang w:val="en-US"/>
+        </w:rPr>
+      </w:pPr>
+      <w:r>
+        <w:rPr>
+          <w:lang w:val="en-US"/>
+        </w:rPr>
+        <w:t>Templates</w:t>
+      </w:r>
+    </w:p>
+    <w:p>
+      <w:pPr>
+        <w:rPr>
+          <w:lang w:val="en-US"/>
+        </w:rPr>
+      </w:pPr>
+      <w:r>
+        <w:rPr>
+          <w:lang w:val="en-US"/>
+        </w:rPr>
+        <w:t xml:space="preserve">The server will serve templates from the file </w:t>
+      </w:r>
+      <w:r>
+        <w:rPr>
+          <w:lang w:val="en-US"/>
+        </w:rPr>
+        <w:t>public/templates.json</w:t>
+      </w:r>
+      <w:r>
+        <w:rPr>
+          <w:lang w:val="en-US"/>
+        </w:rPr>
+        <w:t xml:space="preserve">. This is a JSON file with a list of template models. The easiest way to add templates is by using the export function in the front-end. By default it is hidden, but it can be shown by pretting and holding Alt + Shift while the menu is opened in the front-end. Simply copy/paste the entire JSON structure and add it to the templates.json file. Currently the file is an empty JSON array, new models can be added in this array (don’t forget to separate the various models with a comma). </w:t>
       </w:r>
       <w:bookmarkStart w:id="0" w:name="_GoBack"/>
       <w:bookmarkEnd w:id="0"/>
@@ -1737,7 +1459,6 @@
   <w:style w:type="character" w:default="1" w:styleId="DefaultParagraphFont">
     <w:name w:val="Default Paragraph Font"/>
     <w:uiPriority w:val="1"/>
-    <w:semiHidden/>
     <w:unhideWhenUsed/>
   </w:style>
   <w:style w:type="table" w:default="1" w:styleId="TableNormal">

</xml_diff>